<commit_message>
Kaitan antara proses penciptaan dengan pendidikan
</commit_message>
<xml_diff>
--- a/PENDIDIKAN DI DALAM AL-QUR'AN.docx
+++ b/PENDIDIKAN DI DALAM AL-QUR'AN.docx
@@ -13037,18 +13037,18 @@
           <w:szCs w:val="28"/>
           <w:lang w:val="zh-CN"/>
         </w:rPr>
-        <w:t>yang digunakan untuk mengungkapkan makna pendidikan dalam islam, keduanya akan turut saling melengkapi da</w:t>
+        <w:t xml:space="preserve">yang digunakan untuk mengungkapkan makna pendidikan dalam islam, keduanya akan turut saling melengkapi dan membutuhkan satu dengan yang lainnya. Karena itu konsep pendidikan yang diajarkan oleh Al-Quran senantiasa memerhatikan asupan-asupan </w:t>
       </w:r>
       <w:r>
         <w:rPr>
           <w:rFonts w:hint="default" w:ascii="Arial" w:hAnsi="Arial" w:eastAsia="SimSun" w:cs="Arial"/>
-          <w:i w:val="0"/>
-          <w:iCs w:val="0"/>
-          <w:sz w:val="28"/>
-          <w:szCs w:val="28"/>
-          <w:lang w:val="en-ID"/>
-        </w:rPr>
-        <w:t>n</w:t>
+          <w:i/>
+          <w:iCs/>
+          <w:sz w:val="28"/>
+          <w:szCs w:val="28"/>
+          <w:lang w:val="zh-CN"/>
+        </w:rPr>
+        <w:t xml:space="preserve">knowledge </w:t>
       </w:r>
       <w:r>
         <w:rPr>
@@ -13059,51 +13059,7 @@
           <w:szCs w:val="28"/>
           <w:lang w:val="zh-CN"/>
         </w:rPr>
-        <w:t xml:space="preserve"> membutuhkan satu dengan yang lainnya. Karena itu konsep pendidikan yang diajarkan oleh Al-Quran senantiasa memerhatikan asupan-asupan </w:t>
-      </w:r>
-      <w:r>
-        <w:rPr>
-          <w:rFonts w:hint="default" w:ascii="Arial" w:hAnsi="Arial" w:eastAsia="SimSun" w:cs="Arial"/>
-          <w:i/>
-          <w:iCs/>
-          <w:sz w:val="28"/>
-          <w:szCs w:val="28"/>
-          <w:lang w:val="zh-CN"/>
-        </w:rPr>
-        <w:t xml:space="preserve">knowledge </w:t>
-      </w:r>
-      <w:r>
-        <w:rPr>
-          <w:rFonts w:hint="default" w:ascii="Arial" w:hAnsi="Arial" w:eastAsia="SimSun" w:cs="Arial"/>
-          <w:i w:val="0"/>
-          <w:iCs w:val="0"/>
-          <w:sz w:val="28"/>
-          <w:szCs w:val="28"/>
-          <w:lang w:val="zh-CN"/>
-        </w:rPr>
-        <w:t xml:space="preserve">atau ilmu pengetahuan yang diterima oleh peserta didik serta memerhatikan perkembangan peserta didik dan merawatnya dengan pengarahan </w:t>
-      </w:r>
-      <w:r>
-        <w:rPr>
-          <w:rFonts w:hint="default" w:ascii="Arial" w:hAnsi="Arial" w:eastAsia="SimSun" w:cs="Arial"/>
-          <w:i w:val="0"/>
-          <w:iCs w:val="0"/>
-          <w:sz w:val="28"/>
-          <w:szCs w:val="28"/>
-          <w:lang w:val="en-ID"/>
-        </w:rPr>
-        <w:t xml:space="preserve">akan aspek afektifnya </w:t>
-      </w:r>
-      <w:r>
-        <w:rPr>
-          <w:rFonts w:hint="default" w:ascii="Arial" w:hAnsi="Arial" w:eastAsia="SimSun" w:cs="Arial"/>
-          <w:i w:val="0"/>
-          <w:iCs w:val="0"/>
-          <w:sz w:val="28"/>
-          <w:szCs w:val="28"/>
-          <w:lang w:val="zh-CN"/>
-        </w:rPr>
-        <w:t>agar mencapai kesempurnaan secara bertahap.</w:t>
+        <w:t>atau ilmu pengetahuan yang diterima oleh peserta didik serta memerhatikan perkembangan peserta didik dan merawatnya dengan pengarahan akan aspek afektifnya agar mencapai kesempurnaan secara bertahap.</w:t>
       </w:r>
     </w:p>
     <w:p>
@@ -13120,19 +13076,107 @@
           <w:iCs w:val="0"/>
           <w:sz w:val="28"/>
           <w:szCs w:val="28"/>
+          <w:lang w:val="zh-CN"/>
+        </w:rPr>
+      </w:pPr>
+      <w:r>
+        <w:rPr>
+          <w:rFonts w:hint="default" w:ascii="Arial" w:hAnsi="Arial" w:eastAsia="SimSun" w:cs="Arial"/>
+          <w:i/>
+          <w:iCs/>
+          <w:sz w:val="28"/>
+          <w:szCs w:val="28"/>
+          <w:lang w:val="zh-CN"/>
+        </w:rPr>
+        <w:t xml:space="preserve">Tarbiyah </w:t>
+      </w:r>
+      <w:r>
+        <w:rPr>
+          <w:rFonts w:hint="default" w:ascii="Arial" w:hAnsi="Arial" w:eastAsia="SimSun" w:cs="Arial"/>
+          <w:i w:val="0"/>
+          <w:iCs w:val="0"/>
+          <w:sz w:val="28"/>
+          <w:szCs w:val="28"/>
+          <w:lang w:val="zh-CN"/>
+        </w:rPr>
+        <w:t xml:space="preserve">seringkali digambarkan memiliki keterkaitan dengan proses penciptaan. Karena sebagaimana penjelasan sebelumnya jika tarbiyah terambil dari kata </w:t>
+      </w:r>
+      <w:r>
+        <w:rPr>
+          <w:rFonts w:hint="default" w:ascii="Arial" w:hAnsi="Arial" w:eastAsia="SimSun" w:cs="Arial"/>
+          <w:i/>
+          <w:iCs/>
+          <w:sz w:val="28"/>
+          <w:szCs w:val="28"/>
+          <w:lang w:val="zh-CN"/>
+        </w:rPr>
+        <w:t>Rabb</w:t>
+      </w:r>
+      <w:r>
+        <w:rPr>
+          <w:rFonts w:hint="default" w:ascii="Arial" w:hAnsi="Arial" w:eastAsia="SimSun" w:cs="Arial"/>
+          <w:i w:val="0"/>
+          <w:iCs w:val="0"/>
+          <w:sz w:val="28"/>
+          <w:szCs w:val="28"/>
+          <w:lang w:val="zh-CN"/>
+        </w:rPr>
+        <w:t xml:space="preserve">. Dan yang kita ketahui bahwa Allah selaku </w:t>
+      </w:r>
+      <w:r>
+        <w:rPr>
+          <w:rFonts w:hint="default" w:ascii="Arial" w:hAnsi="Arial" w:eastAsia="SimSun" w:cs="Arial"/>
+          <w:i/>
+          <w:iCs/>
+          <w:sz w:val="28"/>
+          <w:szCs w:val="28"/>
+          <w:lang w:val="zh-CN"/>
+        </w:rPr>
+        <w:t xml:space="preserve">Rabb </w:t>
+      </w:r>
+      <w:r>
+        <w:rPr>
+          <w:rFonts w:hint="default" w:ascii="Arial" w:hAnsi="Arial" w:eastAsia="SimSun" w:cs="Arial"/>
+          <w:i w:val="0"/>
+          <w:iCs w:val="0"/>
+          <w:sz w:val="28"/>
+          <w:szCs w:val="28"/>
+          <w:lang w:val="zh-CN"/>
+        </w:rPr>
+        <w:t>kita mempunyai sifat yang Maha Menciptakan. Dengan begitu konsep tarbiyah dalam dunia pendidikan sebenarnya memiliki kaitan dengan masa</w:t>
+      </w:r>
+      <w:r>
+        <w:rPr>
+          <w:rFonts w:hint="default" w:ascii="Arial" w:hAnsi="Arial" w:eastAsia="SimSun" w:cs="Arial"/>
+          <w:i w:val="0"/>
+          <w:iCs w:val="0"/>
+          <w:sz w:val="28"/>
+          <w:szCs w:val="28"/>
           <w:lang w:val="en-ID"/>
         </w:rPr>
-      </w:pPr>
+        <w:t xml:space="preserve"> ketika</w:t>
+      </w:r>
       <w:r>
         <w:rPr>
           <w:rFonts w:hint="default" w:ascii="Arial" w:hAnsi="Arial" w:eastAsia="SimSun" w:cs="Arial"/>
-          <w:i/>
-          <w:iCs/>
+          <w:i w:val="0"/>
+          <w:iCs w:val="0"/>
+          <w:sz w:val="28"/>
+          <w:szCs w:val="28"/>
+          <w:lang w:val="zh-CN"/>
+        </w:rPr>
+        <w:t xml:space="preserve"> </w:t>
+      </w:r>
+      <w:r>
+        <w:rPr>
+          <w:rFonts w:hint="default" w:ascii="Arial" w:hAnsi="Arial" w:eastAsia="SimSun" w:cs="Arial"/>
+          <w:i w:val="0"/>
+          <w:iCs w:val="0"/>
           <w:sz w:val="28"/>
           <w:szCs w:val="28"/>
           <w:lang w:val="en-ID"/>
         </w:rPr>
-        <w:t xml:space="preserve">Tarbiyah </w:t>
+        <w:t xml:space="preserve">proses </w:t>
       </w:r>
       <w:r>
         <w:rPr>
@@ -13141,53 +13185,31 @@
           <w:iCs w:val="0"/>
           <w:sz w:val="28"/>
           <w:szCs w:val="28"/>
+          <w:lang w:val="zh-CN"/>
+        </w:rPr>
+        <w:t>penciptaan manusia,</w:t>
+      </w:r>
+      <w:r>
+        <w:rPr>
+          <w:rFonts w:hint="default" w:ascii="Arial" w:hAnsi="Arial" w:eastAsia="SimSun" w:cs="Arial"/>
+          <w:i w:val="0"/>
+          <w:iCs w:val="0"/>
+          <w:sz w:val="28"/>
+          <w:szCs w:val="28"/>
           <w:lang w:val="en-ID"/>
         </w:rPr>
-        <w:t xml:space="preserve">seringkali digambarkan memiliki keterkaitan dengan proses penciptaan. Karena sebagaimana penjelasan sebelumnya jika tarbiyah terambil dari kata </w:t>
+        <w:t xml:space="preserve"> bahkan jika menilik wahyu pertama yang disampaikan kepada Rasulullah, mempunyai makna pendidikan sekaligus makna penciptaan. Yang disandingkan dengan derivasi yang cukup memaknai serta keterkaitan antara satu dengan yang lainnya, seakan tidak dapat dipisahkan dan saling melengkapi. Bagaimana keterkaitan yang dimaksud itu</w:t>
       </w:r>
       <w:r>
         <w:rPr>
           <w:rFonts w:hint="default" w:ascii="Arial" w:hAnsi="Arial" w:eastAsia="SimSun" w:cs="Arial"/>
-          <w:i/>
-          <w:iCs/>
-          <w:sz w:val="28"/>
-          <w:szCs w:val="28"/>
-          <w:lang w:val="en-ID"/>
-        </w:rPr>
-        <w:t>Rabb</w:t>
-      </w:r>
-      <w:r>
-        <w:rPr>
-          <w:rFonts w:hint="default" w:ascii="Arial" w:hAnsi="Arial" w:eastAsia="SimSun" w:cs="Arial"/>
-          <w:i w:val="0"/>
-          <w:iCs w:val="0"/>
-          <w:sz w:val="28"/>
-          <w:szCs w:val="28"/>
-          <w:lang w:val="en-ID"/>
-        </w:rPr>
-        <w:t xml:space="preserve">. Dan yang kita ketahui bahwa Allah selaku </w:t>
-      </w:r>
-      <w:r>
-        <w:rPr>
-          <w:rFonts w:hint="default" w:ascii="Arial" w:hAnsi="Arial" w:eastAsia="SimSun" w:cs="Arial"/>
-          <w:i/>
-          <w:iCs/>
-          <w:sz w:val="28"/>
-          <w:szCs w:val="28"/>
-          <w:lang w:val="en-ID"/>
-        </w:rPr>
-        <w:t xml:space="preserve">Rabb </w:t>
-      </w:r>
-      <w:r>
-        <w:rPr>
-          <w:rFonts w:hint="default" w:ascii="Arial" w:hAnsi="Arial" w:eastAsia="SimSun" w:cs="Arial"/>
-          <w:i w:val="0"/>
-          <w:iCs w:val="0"/>
-          <w:sz w:val="28"/>
-          <w:szCs w:val="28"/>
-          <w:lang w:val="en-ID"/>
-        </w:rPr>
-        <w:t>kita mempunyai sifat yang Maha Menciptakan. Dengan begitu konsep tarbiyah dalam dunia pendidikan sebenarnya memiliki kaitan dengan masa penciptaan manusia, apa kaitan yang dimaksud?, dan apakah konsep tarbiyah tadi sebenarnya tepat untuk menggambarkan makna pendidikan secara keseluruhan? Benarkah tarbiyah memiliki peran penting dalam dunia pendidikan? Berikut penulis sajikan penjelasan lebih lanjut akan keterkaitan proses penciptaan(tarbiyah) dengan pendidikan.</w:t>
+          <w:i w:val="0"/>
+          <w:iCs w:val="0"/>
+          <w:sz w:val="28"/>
+          <w:szCs w:val="28"/>
+          <w:lang w:val="zh-CN"/>
+        </w:rPr>
+        <w:t>?, dan apakah konsep tarbiyah tadi sebenarnya tepat untuk menggambarkan makna pendidikan secara keseluruhan? Benarkah tarbiyah memiliki peran penting dalam dunia pendidikan? Berikut penulis sajikan penjelasan lebih lanjut akan keterkaitan proses penciptaan(tarbiyah) dengan pendidikan.</w:t>
       </w:r>
     </w:p>
     <w:p>
@@ -13204,126 +13226,160 @@
           <w:iCs w:val="0"/>
           <w:sz w:val="28"/>
           <w:szCs w:val="28"/>
+          <w:lang w:val="zh-CN"/>
+        </w:rPr>
+      </w:pPr>
+    </w:p>
+    <w:p>
+      <w:pPr>
+        <w:pStyle w:val="3"/>
+      </w:pPr>
+      <w:r>
+        <w:t>KAITAN ANTARA PROSES PENCIPTAAN DENGAN PENDIDIKAN</w:t>
+      </w:r>
+    </w:p>
+    <w:p>
+      <w:pPr>
+        <w:spacing w:line="360" w:lineRule="auto"/>
+        <w:jc w:val="both"/>
+        <w:rPr>
+          <w:rFonts w:ascii="Arial" w:hAnsi="Arial" w:cs="Arial"/>
+          <w:sz w:val="28"/>
+          <w:szCs w:val="28"/>
+        </w:rPr>
+      </w:pPr>
+      <w:r>
+        <w:rPr>
+          <w:rFonts w:ascii="Arial" w:hAnsi="Arial" w:cs="Arial"/>
+          <w:sz w:val="28"/>
+          <w:szCs w:val="28"/>
+        </w:rPr>
+        <w:t>Sifat kasih sayang Allah dinamakan dengan</w:t>
+      </w:r>
+      <w:r>
+        <w:rPr>
+          <w:rFonts w:ascii="Arial" w:hAnsi="Arial" w:cs="Arial"/>
+          <w:i/>
+          <w:iCs/>
+          <w:sz w:val="28"/>
+          <w:szCs w:val="28"/>
+        </w:rPr>
+        <w:t xml:space="preserve"> Ar-Rahiim</w:t>
+      </w:r>
+      <w:r>
+        <w:rPr>
+          <w:rFonts w:ascii="Arial" w:hAnsi="Arial" w:cs="Arial"/>
+          <w:sz w:val="28"/>
+          <w:szCs w:val="28"/>
+        </w:rPr>
+        <w:t xml:space="preserve">, sedangkan kasih sayang yang dicurahkan dalam bentuk pengawasan, perawatan, dan bimbingan bernama </w:t>
+      </w:r>
+      <w:r>
+        <w:rPr>
+          <w:rFonts w:ascii="Arial" w:hAnsi="Arial" w:cs="Arial"/>
+          <w:i/>
+          <w:iCs/>
+          <w:sz w:val="28"/>
+          <w:szCs w:val="28"/>
+        </w:rPr>
+        <w:t>Tarbiyah</w:t>
+      </w:r>
+      <w:r>
+        <w:rPr>
+          <w:rFonts w:ascii="Arial" w:hAnsi="Arial" w:cs="Arial"/>
+          <w:sz w:val="28"/>
+          <w:szCs w:val="28"/>
+        </w:rPr>
+        <w:t xml:space="preserve">, yang berasal dari kata </w:t>
+      </w:r>
+      <w:r>
+        <w:rPr>
+          <w:rFonts w:ascii="Arial" w:hAnsi="Arial" w:cs="Arial"/>
+          <w:i/>
+          <w:iCs/>
+          <w:sz w:val="28"/>
+          <w:szCs w:val="28"/>
+        </w:rPr>
+        <w:t xml:space="preserve">Rabb </w:t>
+      </w:r>
+      <w:r>
+        <w:rPr>
+          <w:rFonts w:ascii="Arial" w:hAnsi="Arial" w:cs="Arial"/>
+          <w:sz w:val="28"/>
+          <w:szCs w:val="28"/>
+        </w:rPr>
+        <w:t xml:space="preserve">yang mempunyai makna menjaga, merawat, membimbing. Karena itulah Allah disebut dengan </w:t>
+      </w:r>
+      <w:r>
+        <w:rPr>
+          <w:rFonts w:ascii="Arial" w:hAnsi="Arial" w:cs="Arial"/>
+          <w:i/>
+          <w:iCs/>
+          <w:sz w:val="28"/>
+          <w:szCs w:val="28"/>
+        </w:rPr>
+        <w:t xml:space="preserve">Rabb </w:t>
+      </w:r>
+      <w:r>
+        <w:rPr>
+          <w:rFonts w:ascii="Arial" w:hAnsi="Arial" w:cs="Arial"/>
+          <w:sz w:val="28"/>
+          <w:szCs w:val="28"/>
+        </w:rPr>
+        <w:t xml:space="preserve">karena kasih sayang yang ia berikan kepada hambanya yang berupa bimbingan serta pengawasan </w:t>
+      </w:r>
+      <w:r>
+        <w:rPr>
+          <w:rFonts w:hint="default" w:ascii="Arial" w:hAnsi="Arial" w:cs="Arial"/>
+          <w:sz w:val="28"/>
+          <w:szCs w:val="28"/>
           <w:lang w:val="en-ID"/>
         </w:rPr>
-      </w:pPr>
-    </w:p>
-    <w:p>
-      <w:pPr>
-        <w:pStyle w:val="3"/>
-      </w:pPr>
-      <w:r>
-        <w:t>KAITAN ANTARA PROSES PENCIPTAAN DENGAN PENDIDIKAN</w:t>
-      </w:r>
-    </w:p>
-    <w:p>
-      <w:pPr>
-        <w:spacing w:line="360" w:lineRule="auto"/>
-        <w:jc w:val="both"/>
-        <w:rPr>
-          <w:rFonts w:ascii="Arial" w:hAnsi="Arial" w:cs="Arial"/>
-          <w:sz w:val="28"/>
-          <w:szCs w:val="28"/>
-        </w:rPr>
-      </w:pPr>
-      <w:r>
-        <w:rPr>
-          <w:rFonts w:ascii="Arial" w:hAnsi="Arial" w:cs="Arial"/>
-          <w:sz w:val="28"/>
-          <w:szCs w:val="28"/>
-        </w:rPr>
-        <w:t>Sifat kasih sayang Allah dinamakan dengan</w:t>
-      </w:r>
-      <w:r>
-        <w:rPr>
-          <w:rFonts w:ascii="Arial" w:hAnsi="Arial" w:cs="Arial"/>
-          <w:i/>
-          <w:iCs/>
-          <w:sz w:val="28"/>
-          <w:szCs w:val="28"/>
-        </w:rPr>
-        <w:t xml:space="preserve"> Ar-Rahiim</w:t>
-      </w:r>
-      <w:r>
-        <w:rPr>
-          <w:rFonts w:ascii="Arial" w:hAnsi="Arial" w:cs="Arial"/>
-          <w:sz w:val="28"/>
-          <w:szCs w:val="28"/>
-        </w:rPr>
-        <w:t xml:space="preserve">, sedangkan kasih sayang yang dicurahkan dalam bentuk pengawasan, perawatan, dan bimbingan bernama </w:t>
-      </w:r>
-      <w:r>
-        <w:rPr>
-          <w:rFonts w:ascii="Arial" w:hAnsi="Arial" w:cs="Arial"/>
-          <w:i/>
-          <w:iCs/>
-          <w:sz w:val="28"/>
-          <w:szCs w:val="28"/>
-        </w:rPr>
-        <w:t>Tarbiyah</w:t>
-      </w:r>
-      <w:r>
-        <w:rPr>
-          <w:rFonts w:ascii="Arial" w:hAnsi="Arial" w:cs="Arial"/>
-          <w:sz w:val="28"/>
-          <w:szCs w:val="28"/>
-        </w:rPr>
-        <w:t xml:space="preserve">, yang berasal dari kata </w:t>
-      </w:r>
-      <w:r>
-        <w:rPr>
-          <w:rFonts w:ascii="Arial" w:hAnsi="Arial" w:cs="Arial"/>
-          <w:i/>
-          <w:iCs/>
-          <w:sz w:val="28"/>
-          <w:szCs w:val="28"/>
-        </w:rPr>
-        <w:t xml:space="preserve">Rabb </w:t>
-      </w:r>
-      <w:r>
-        <w:rPr>
-          <w:rFonts w:ascii="Arial" w:hAnsi="Arial" w:cs="Arial"/>
-          <w:sz w:val="28"/>
-          <w:szCs w:val="28"/>
-        </w:rPr>
-        <w:t xml:space="preserve">yang mempunyai makna menjaga, merawat, membimbing. </w:t>
-      </w:r>
-    </w:p>
-    <w:p>
-      <w:pPr>
-        <w:spacing w:line="360" w:lineRule="auto"/>
-        <w:jc w:val="both"/>
-        <w:rPr>
-          <w:rFonts w:ascii="Arial" w:hAnsi="Arial" w:cs="Arial"/>
-          <w:sz w:val="28"/>
-          <w:szCs w:val="28"/>
-        </w:rPr>
-      </w:pPr>
-      <w:r>
-        <w:rPr>
-          <w:rFonts w:ascii="Arial" w:hAnsi="Arial" w:cs="Arial"/>
-          <w:sz w:val="28"/>
-          <w:szCs w:val="28"/>
-        </w:rPr>
-        <w:t xml:space="preserve">Karena itulah Allah disebut dengan </w:t>
-      </w:r>
-      <w:r>
-        <w:rPr>
-          <w:rFonts w:ascii="Arial" w:hAnsi="Arial" w:cs="Arial"/>
-          <w:i/>
-          <w:iCs/>
-          <w:sz w:val="28"/>
-          <w:szCs w:val="28"/>
-        </w:rPr>
-        <w:t xml:space="preserve">Rabb </w:t>
-      </w:r>
-      <w:r>
-        <w:rPr>
-          <w:rFonts w:ascii="Arial" w:hAnsi="Arial" w:cs="Arial"/>
-          <w:sz w:val="28"/>
-          <w:szCs w:val="28"/>
-        </w:rPr>
-        <w:t xml:space="preserve">karena kasih sayang yang ia berikan kepada hambanya yang berupa bimbingan serta pengawasan agar kehidupan kita menjadi lebih baik. Maka proses </w:t>
+        <w:t xml:space="preserve">untuk menjadikan </w:t>
+      </w:r>
+      <w:r>
+        <w:rPr>
+          <w:rFonts w:ascii="Arial" w:hAnsi="Arial" w:cs="Arial"/>
+          <w:sz w:val="28"/>
+          <w:szCs w:val="28"/>
+        </w:rPr>
+        <w:t xml:space="preserve">kehidupan kita </w:t>
+      </w:r>
+      <w:r>
+        <w:rPr>
+          <w:rFonts w:hint="default" w:ascii="Arial" w:hAnsi="Arial" w:cs="Arial"/>
+          <w:sz w:val="28"/>
+          <w:szCs w:val="28"/>
+          <w:lang w:val="en-ID"/>
+        </w:rPr>
+        <w:t xml:space="preserve">berubah menjadi </w:t>
+      </w:r>
+      <w:r>
+        <w:rPr>
+          <w:rFonts w:ascii="Arial" w:hAnsi="Arial" w:cs="Arial"/>
+          <w:sz w:val="28"/>
+          <w:szCs w:val="28"/>
+        </w:rPr>
+        <w:t xml:space="preserve">lebih baik. </w:t>
+      </w:r>
+    </w:p>
+    <w:p>
+      <w:pPr>
+        <w:spacing w:line="360" w:lineRule="auto"/>
+        <w:jc w:val="both"/>
+        <w:rPr>
+          <w:rFonts w:ascii="Arial" w:hAnsi="Arial" w:cs="Arial"/>
+          <w:sz w:val="28"/>
+          <w:szCs w:val="28"/>
+        </w:rPr>
+      </w:pPr>
+      <w:r>
+        <w:rPr>
+          <w:rFonts w:ascii="Arial" w:hAnsi="Arial" w:cs="Arial"/>
+          <w:sz w:val="28"/>
+          <w:szCs w:val="28"/>
+        </w:rPr>
+        <w:t xml:space="preserve">Maka proses </w:t>
       </w:r>
       <w:r>
         <w:rPr>
@@ -13341,7 +13397,56 @@
           <w:sz w:val="28"/>
           <w:szCs w:val="28"/>
         </w:rPr>
-        <w:t xml:space="preserve">dalam pendidikan sangat amat penting, seorang penuntut ilmu yang tidak memerhatikan proses </w:t>
+        <w:t>dalam pendidikan sangat amat penting</w:t>
+      </w:r>
+      <w:r>
+        <w:rPr>
+          <w:rFonts w:hint="default" w:ascii="Arial" w:hAnsi="Arial" w:cs="Arial"/>
+          <w:sz w:val="28"/>
+          <w:szCs w:val="28"/>
+          <w:lang w:val="en-ID"/>
+        </w:rPr>
+        <w:t xml:space="preserve">. Karena </w:t>
+      </w:r>
+      <w:r>
+        <w:rPr>
+          <w:rFonts w:hint="default" w:ascii="Arial" w:hAnsi="Arial" w:cs="Arial"/>
+          <w:i/>
+          <w:iCs/>
+          <w:sz w:val="28"/>
+          <w:szCs w:val="28"/>
+          <w:lang w:val="en-ID"/>
+        </w:rPr>
+        <w:t>tarbiyah</w:t>
+      </w:r>
+      <w:r>
+        <w:rPr>
+          <w:rFonts w:ascii="Arial" w:hAnsi="Arial" w:cs="Arial"/>
+          <w:i/>
+          <w:iCs/>
+          <w:sz w:val="28"/>
+          <w:szCs w:val="28"/>
+        </w:rPr>
+        <w:t xml:space="preserve"> </w:t>
+      </w:r>
+      <w:r>
+        <w:rPr>
+          <w:rFonts w:hint="default" w:ascii="Arial" w:hAnsi="Arial" w:cs="Arial"/>
+          <w:i w:val="0"/>
+          <w:iCs w:val="0"/>
+          <w:sz w:val="28"/>
+          <w:szCs w:val="28"/>
+          <w:lang w:val="en-ID"/>
+        </w:rPr>
+        <w:t>dalam dunia kependidikan diperlukan oleh objek didik demi meraih kualitas yang sempurna dan bermanfaat setiap ilmu yang ia dapatkan. S</w:t>
+      </w:r>
+      <w:r>
+        <w:rPr>
+          <w:rFonts w:ascii="Arial" w:hAnsi="Arial" w:cs="Arial"/>
+          <w:sz w:val="28"/>
+          <w:szCs w:val="28"/>
+        </w:rPr>
+        <w:t xml:space="preserve">eorang penuntut ilmu yang tidak memerhatikan proses </w:t>
       </w:r>
       <w:r>
         <w:rPr>
@@ -13359,7 +13464,7 @@
           <w:sz w:val="28"/>
           <w:szCs w:val="28"/>
         </w:rPr>
-        <w:t xml:space="preserve">tidak lah menjadi ibrah ilmu yang ia pelajari itu. Al-Qur’an pun mengajarkan kepada kita pentingnya </w:t>
+        <w:t xml:space="preserve">tidaklah menjadi ibrah ilmu yang ia pelajari itu. Al-Qur’an pun mengajarkan kepada kita pentingnya </w:t>
       </w:r>
       <w:r>
         <w:rPr>
@@ -13377,7 +13482,41 @@
           <w:sz w:val="28"/>
           <w:szCs w:val="28"/>
         </w:rPr>
-        <w:t xml:space="preserve">dalam porses Pendidikan, tatkala wahyu pertama turun kepada Rasulullah Sallahualaihiwasallama, Allah berfirman: </w:t>
+        <w:t>dalam p</w:t>
+      </w:r>
+      <w:r>
+        <w:rPr>
+          <w:rFonts w:hint="default" w:ascii="Arial" w:hAnsi="Arial" w:cs="Arial"/>
+          <w:sz w:val="28"/>
+          <w:szCs w:val="28"/>
+          <w:lang w:val="en-ID"/>
+        </w:rPr>
+        <w:t>ro</w:t>
+      </w:r>
+      <w:r>
+        <w:rPr>
+          <w:rFonts w:ascii="Arial" w:hAnsi="Arial" w:cs="Arial"/>
+          <w:sz w:val="28"/>
+          <w:szCs w:val="28"/>
+        </w:rPr>
+        <w:t xml:space="preserve">ses Pendidikan, </w:t>
+      </w:r>
+      <w:r>
+        <w:rPr>
+          <w:rFonts w:hint="default" w:ascii="Arial" w:hAnsi="Arial" w:cs="Arial"/>
+          <w:sz w:val="28"/>
+          <w:szCs w:val="28"/>
+          <w:lang w:val="en-ID"/>
+        </w:rPr>
+        <w:t>hingga terabadikan dalam reka peristiwa yang menjadi pembukaan penisbatan Rasulullah untuk mengemban tugas sebagai utusan Sang Ilahi, agar ketika tiba masa untuk berdakwah dan ‘mengajarkan’ setiap pesan-pesan Ilahi kepada manusia, akan mudah kemudian manusia untuk menerimanya. T</w:t>
+      </w:r>
+      <w:r>
+        <w:rPr>
+          <w:rFonts w:ascii="Arial" w:hAnsi="Arial" w:cs="Arial"/>
+          <w:sz w:val="28"/>
+          <w:szCs w:val="28"/>
+        </w:rPr>
+        <w:t xml:space="preserve">atkala wahyu pertama turun kepada Rasulullah Sallahualaihiwasallama, Allah berfirman: </w:t>
       </w:r>
     </w:p>
     <w:p>
@@ -13459,12 +13598,23 @@
           <w:sz w:val="28"/>
           <w:szCs w:val="28"/>
         </w:rPr>
-        <w:t>“Bacalah, Dengan menyebut nama Rabbmu yang menciptakan”. (Qs.Al-Alaq, 96:1)</w:t>
-      </w:r>
-      <w:r>
-        <w:rPr>
-          <w:rFonts w:hint="default" w:ascii="Arial" w:hAnsi="Arial" w:cs="Arial"/>
-          <w:i/>
+        <w:t xml:space="preserve">“Bacalah, Dengan menyebut nama Rabbmu yang menciptakan”. </w:t>
+      </w:r>
+      <w:r>
+        <w:rPr>
+          <w:rFonts w:ascii="Arial" w:hAnsi="Arial" w:cs="Arial"/>
+          <w:i w:val="0"/>
+          <w:iCs/>
+          <w:sz w:val="28"/>
+          <w:szCs w:val="28"/>
+        </w:rPr>
+        <w:t>(Qs.Al-Alaq, 96:1)</w:t>
+      </w:r>
+      <w:r>
+        <w:rPr>
+          <w:rFonts w:hint="default" w:ascii="Arial" w:hAnsi="Arial" w:cs="Arial"/>
+          <w:i w:val="0"/>
+          <w:iCs/>
           <w:sz w:val="28"/>
           <w:szCs w:val="28"/>
           <w:lang w:val="en-US"/>
@@ -13477,9 +13627,10 @@
         <w:spacing w:line="360" w:lineRule="auto"/>
         <w:jc w:val="both"/>
         <w:rPr>
-          <w:rFonts w:ascii="Arial" w:hAnsi="Arial" w:cs="Arial"/>
-          <w:sz w:val="28"/>
-          <w:szCs w:val="28"/>
+          <w:rFonts w:hint="default" w:ascii="Arial" w:hAnsi="Arial" w:cs="Arial"/>
+          <w:sz w:val="28"/>
+          <w:szCs w:val="28"/>
+          <w:lang w:val="en-ID"/>
         </w:rPr>
       </w:pPr>
       <w:r>
@@ -13506,7 +13657,63 @@
           <w:sz w:val="28"/>
           <w:szCs w:val="28"/>
         </w:rPr>
-        <w:t xml:space="preserve">melalui malaikat Jibril untuk ‘membaca’, namun karena Rasullullah adalah Nabi yang </w:t>
+        <w:t>melalui malaikat Jibril untuk ‘membaca’,</w:t>
+      </w:r>
+      <w:r>
+        <w:rPr>
+          <w:rFonts w:hint="default" w:ascii="Arial" w:hAnsi="Arial" w:cs="Arial"/>
+          <w:sz w:val="28"/>
+          <w:szCs w:val="28"/>
+          <w:lang w:val="en-ID"/>
+        </w:rPr>
+        <w:t xml:space="preserve"> dalam satu peristiwa yang tekenal dan bertempat di gua Hira. Suasana menegangkan yang bercampur ketakutan mendengar kalimat “Iqra” yang bergema tanpa ada wujud dan sumber suaranya.</w:t>
+      </w:r>
+      <w:r>
+        <w:rPr>
+          <w:rFonts w:ascii="Arial" w:hAnsi="Arial" w:cs="Arial"/>
+          <w:sz w:val="28"/>
+          <w:szCs w:val="28"/>
+        </w:rPr>
+        <w:t xml:space="preserve"> </w:t>
+      </w:r>
+      <w:r>
+        <w:rPr>
+          <w:rFonts w:hint="default" w:ascii="Arial" w:hAnsi="Arial" w:cs="Arial"/>
+          <w:sz w:val="28"/>
+          <w:szCs w:val="28"/>
+          <w:lang w:val="en-ID"/>
+        </w:rPr>
+        <w:t xml:space="preserve">Perhatikan.. kalimat pertama yang disampaikan oleh malaikat Jibril kepada Rasulullah merupakan dasarnya adalah kalimat berupa pendidikan, yaitu perintah untuk membaca. Bukankah dalam setiap proses pembelajaran membutuhkan yang dinamakan kegiatan membaca, baik apapun itu nyatanya membaca merupakan kata kerja yang mendasar dari dunia pendidikan. Karena awal mula untuk memahami ilmu dan mengetahuinya haruslah diawali dengan membaca terlebih dahulu, membaca tidak selalu identik dengan tulisan dan membaca. Namun, dengan menyadari atau membaca setiap situasi yang terjadi pun hakikatnya adalah membaca juga. Seperti ketika kita hendak mencoba meraba-raba informasi menggunakan nalar kita pun merupakan membaca. </w:t>
+      </w:r>
+    </w:p>
+    <w:p>
+      <w:pPr>
+        <w:spacing w:line="360" w:lineRule="auto"/>
+        <w:jc w:val="both"/>
+        <w:rPr>
+          <w:rFonts w:ascii="Arial" w:hAnsi="Arial" w:cs="Arial"/>
+          <w:sz w:val="28"/>
+          <w:szCs w:val="28"/>
+        </w:rPr>
+      </w:pPr>
+      <w:bookmarkStart w:id="0" w:name="_GoBack"/>
+      <w:bookmarkEnd w:id="0"/>
+      <w:r>
+        <w:rPr>
+          <w:rFonts w:hint="default" w:ascii="Arial" w:hAnsi="Arial" w:cs="Arial"/>
+          <w:sz w:val="28"/>
+          <w:szCs w:val="28"/>
+          <w:lang w:val="en-ID"/>
+        </w:rPr>
+        <w:t xml:space="preserve">Maka begitulah ketika Allah memerintahkan Rasulnya untuk membaca, </w:t>
+      </w:r>
+      <w:r>
+        <w:rPr>
+          <w:rFonts w:ascii="Arial" w:hAnsi="Arial" w:cs="Arial"/>
+          <w:sz w:val="28"/>
+          <w:szCs w:val="28"/>
+        </w:rPr>
+        <w:t xml:space="preserve">namun karena Rasullullah adalah Nabi yang </w:t>
       </w:r>
       <w:r>
         <w:rPr>
@@ -13568,7 +13775,7 @@
           <w:iCs/>
           <w:sz w:val="28"/>
           <w:szCs w:val="28"/>
-          <w:lang w:val="en-ID"/>
+          <w:lang w:val="zh-CN"/>
         </w:rPr>
         <w:t>kesulitan untuk membaca</w:t>
       </w:r>
@@ -13589,7 +13796,7 @@
           <w:iCs/>
           <w:sz w:val="28"/>
           <w:szCs w:val="28"/>
-          <w:lang w:val="en-ID"/>
+          <w:lang w:val="zh-CN"/>
         </w:rPr>
         <w:t>mu</w:t>
       </w:r>
@@ -13610,7 +13817,7 @@
           <w:iCs/>
           <w:sz w:val="28"/>
           <w:szCs w:val="28"/>
-          <w:lang w:val="en-ID"/>
+          <w:lang w:val="zh-CN"/>
         </w:rPr>
         <w:t xml:space="preserve"> begitu mudah</w:t>
       </w:r>
@@ -13631,7 +13838,7 @@
           <w:iCs/>
           <w:sz w:val="28"/>
           <w:szCs w:val="28"/>
-          <w:lang w:val="en-ID"/>
+          <w:lang w:val="zh-CN"/>
         </w:rPr>
         <w:t>mu</w:t>
       </w:r>
@@ -13666,7 +13873,7 @@
           <w:i/>
           <w:sz w:val="28"/>
           <w:szCs w:val="28"/>
-          <w:lang w:val="en-ID"/>
+          <w:lang w:val="zh-CN"/>
         </w:rPr>
       </w:pPr>
       <w:r>
@@ -13682,7 +13889,7 @@
           <w:rFonts w:hint="default" w:ascii="Arial" w:hAnsi="Arial" w:cs="Arial"/>
           <w:sz w:val="28"/>
           <w:szCs w:val="28"/>
-          <w:lang w:val="en-ID"/>
+          <w:lang w:val="zh-CN"/>
         </w:rPr>
         <w:t xml:space="preserve">diksi yang menunjukkan makna </w:t>
       </w:r>
@@ -13741,7 +13948,7 @@
           <w:rFonts w:hint="default" w:ascii="Arial" w:hAnsi="Arial" w:cs="Arial"/>
           <w:sz w:val="28"/>
           <w:szCs w:val="28"/>
-          <w:lang w:val="en-ID"/>
+          <w:lang w:val="zh-CN"/>
         </w:rPr>
         <w:t xml:space="preserve"> diksi yang menunjukkan</w:t>
       </w:r>
@@ -13799,7 +14006,7 @@
           <w:rFonts w:hint="default" w:ascii="Arial" w:hAnsi="Arial" w:cs="Arial"/>
           <w:sz w:val="28"/>
           <w:szCs w:val="28"/>
-          <w:lang w:val="en-ID"/>
+          <w:lang w:val="zh-CN"/>
         </w:rPr>
         <w:t>, bacalah bukan karena engkau tidak dapat membaca, namun bacalah dengan menyebut nama Rabbmu yang sangat begitu mudah menciptakan dirimu.</w:t>
       </w:r>
@@ -13827,7 +14034,7 @@
           <w:rFonts w:hint="default" w:ascii="Arial" w:hAnsi="Arial" w:cs="Arial"/>
           <w:sz w:val="28"/>
           <w:szCs w:val="28"/>
-          <w:lang w:val="en-ID"/>
+          <w:lang w:val="zh-CN"/>
         </w:rPr>
         <w:t>, ataupun yang berkaitan dengan aspek kognitif</w:t>
       </w:r>
@@ -13925,7 +14132,7 @@
           <w:iCs w:val="0"/>
           <w:sz w:val="28"/>
           <w:szCs w:val="28"/>
-          <w:lang w:val="en-ID"/>
+          <w:lang w:val="zh-CN"/>
         </w:rPr>
         <w:t>dijelaskan ulang penjelasan sebelumnya,</w:t>
       </w:r>
@@ -14087,7 +14294,7 @@
           <w:rFonts w:hint="default" w:ascii="Arial" w:hAnsi="Arial" w:cs="Arial"/>
           <w:sz w:val="28"/>
           <w:szCs w:val="28"/>
-          <w:lang w:val="en-ID"/>
+          <w:lang w:val="zh-CN"/>
         </w:rPr>
         <w:t>an</w:t>
       </w:r>
@@ -14104,7 +14311,7 @@
           <w:rFonts w:hint="default" w:ascii="Arial" w:hAnsi="Arial" w:cs="Arial"/>
           <w:sz w:val="28"/>
           <w:szCs w:val="28"/>
-          <w:lang w:val="en-ID"/>
+          <w:lang w:val="zh-CN"/>
         </w:rPr>
         <w:t>,</w:t>
       </w:r>
@@ -14130,7 +14337,7 @@
           <w:rFonts w:hint="default" w:ascii="Arial" w:hAnsi="Arial" w:cs="Arial"/>
           <w:sz w:val="28"/>
           <w:szCs w:val="28"/>
-          <w:lang w:val="en-ID"/>
+          <w:lang w:val="zh-CN"/>
         </w:rPr>
         <w:t xml:space="preserve"> ilmu yang tidak bermanfaat karena hasil dari</w:t>
       </w:r>
@@ -14148,7 +14355,7 @@
           <w:rFonts w:hint="default" w:ascii="Arial" w:hAnsi="Arial" w:cs="Arial"/>
           <w:sz w:val="28"/>
           <w:szCs w:val="28"/>
-          <w:lang w:val="en-ID"/>
+          <w:lang w:val="zh-CN"/>
         </w:rPr>
         <w:t xml:space="preserve"> diiringi</w:t>
       </w:r>
@@ -14166,7 +14373,7 @@
           <w:rFonts w:hint="default" w:ascii="Arial" w:hAnsi="Arial" w:cs="Arial"/>
           <w:sz w:val="28"/>
           <w:szCs w:val="28"/>
-          <w:lang w:val="en-ID"/>
+          <w:lang w:val="zh-CN"/>
         </w:rPr>
         <w:t>b</w:t>
       </w:r>
@@ -14227,20 +14434,7 @@
           <w:szCs w:val="28"/>
           <w:lang w:val="en-US"/>
         </w:rPr>
-        <w:t>Sungguh perkataan yang terlihat simpel namun berm</w:t>
-      </w:r>
-      <w:bookmarkStart w:id="0" w:name="_GoBack"/>
-      <w:bookmarkEnd w:id="0"/>
-      <w:r>
-        <w:rPr>
-          <w:rFonts w:hint="default" w:ascii="Arial" w:hAnsi="Arial" w:cs="Arial"/>
-          <w:i w:val="0"/>
-          <w:iCs w:val="0"/>
-          <w:sz w:val="28"/>
-          <w:szCs w:val="28"/>
-          <w:lang w:val="en-US"/>
-        </w:rPr>
-        <w:t>akna dalam. Tersebut bahwa orang yang hanya memiliki ilmu setinggi apapun ilmu yang ia punya, ketika ia tak memiliki adab maka derajat nya sama seperti Iblis. Memang seperti yang kita ketahui dahulu iblis adalah hamba Allah yang taat, bahkan ketaatannya melebihi para malaikat. Azazil adalah nama asli iblis sebelum ia membangkang terhadap perintah Rabbnya, dia termasuk kedalam golongan jin yang Allah ciptakan dengan api yang membara. Keilmuan azazil ini sangatlah tinggi</w:t>
+        <w:t>Sungguh perkataan yang terlihat simpel namun bermakna dalam. Tersebut bahwa orang yang hanya memiliki ilmu setinggi apapun ilmu yang ia punya, ketika ia tak memiliki adab maka derajat nya sama seperti Iblis. Memang seperti yang kita ketahui dahulu iblis adalah hamba Allah yang taat, bahkan ketaatannya melebihi para malaikat. Azazil adalah nama asli iblis sebelum ia membangkang terhadap perintah Rabbnya, dia termasuk kedalam golongan jin yang Allah ciptakan dengan api yang membara. Keilmuan azazil ini sangatlah tinggi</w:t>
       </w:r>
       <w:r>
         <w:rPr>
@@ -14297,7 +14491,7 @@
           <w:iCs w:val="0"/>
           <w:sz w:val="28"/>
           <w:szCs w:val="28"/>
-          <w:lang w:val="en-ID"/>
+          <w:lang w:val="zh-CN"/>
         </w:rPr>
         <w:t>a</w:t>
       </w:r>
@@ -18813,7 +19007,7 @@
         <w:snapToGrid w:val="0"/>
         <w:rPr>
           <w:rFonts w:hint="default"/>
-          <w:lang w:val="en-ID"/>
+          <w:lang w:val="zh-CN"/>
         </w:rPr>
       </w:pPr>
       <w:r>
@@ -18856,18 +19050,7 @@
           <w:szCs w:val="18"/>
           <w:lang w:val="zh-CN"/>
         </w:rPr>
-        <w:t>. Maka hanya intinya saja</w:t>
-      </w:r>
-      <w:r>
-        <w:rPr>
-          <w:rFonts w:hint="default" w:ascii="Arial" w:hAnsi="Arial" w:cs="Arial"/>
-          <w:i w:val="0"/>
-          <w:iCs w:val="0"/>
-          <w:sz w:val="18"/>
-          <w:szCs w:val="18"/>
-          <w:lang w:val="en-ID"/>
-        </w:rPr>
-        <w:t>.</w:t>
+        <w:t>. Maka hanya intinya saja.</w:t>
       </w:r>
     </w:p>
   </w:footnote>

</xml_diff>